<commit_message>
new edition and new privacy policy
</commit_message>
<xml_diff>
--- a/readme.docx
+++ b/readme.docx
@@ -311,7 +311,7 @@
       </w:r>
       <w:r>
         <w:rPr/>
-        <w:t>隐私政策与条款</w:t>
+        <w:t>隐私政策与条款（新版）</w:t>
       </w:r>
     </w:p>
     <w:p>
@@ -430,6 +430,44 @@
       </w:pPr>
       <w:r>
         <w:rPr/>
+      </w:r>
+    </w:p>
+    <w:p>
+      <w:pPr>
+        <w:pStyle w:val="Normal"/>
+        <w:bidi w:val="0"/>
+        <w:jc w:val="start"/>
+        <w:rPr>
+          <w:color w:val="C9211E"/>
+        </w:rPr>
+      </w:pPr>
+      <w:r>
+        <w:rPr>
+          <w:color w:val="C9211E"/>
+        </w:rPr>
+        <w:t>新版：对于用户在使用本软件的过程中，本软件开发组向用户保证本软件仅收集使用本软件所必要的信息，这只包括两项：指针与键盘在本软件界面进行的操作，同时也需要文件的写入权</w:t>
+      </w:r>
+    </w:p>
+    <w:p>
+      <w:pPr>
+        <w:pStyle w:val="Normal"/>
+        <w:bidi w:val="0"/>
+        <w:jc w:val="start"/>
+        <w:rPr/>
+      </w:pPr>
+      <w:r>
+        <w:rPr/>
+      </w:r>
+    </w:p>
+    <w:p>
+      <w:pPr>
+        <w:pStyle w:val="Normal"/>
+        <w:bidi w:val="0"/>
+        <w:jc w:val="start"/>
+        <w:rPr/>
+      </w:pPr>
+      <w:r>
+        <w:rPr/>
         <w:t>2.</w:t>
       </w:r>
       <w:r>
@@ -586,14 +624,12 @@
         <w:jc w:val="start"/>
         <w:rPr/>
       </w:pPr>
-      <w:hyperlink r:id="rId3">
-        <w:r>
-          <w:rPr>
-            <w:rStyle w:val="Hyperlink"/>
-          </w:rPr>
-          <w:t>daihongyi2024@gmail.com</w:t>
-        </w:r>
-      </w:hyperlink>
+      <w:r>
+        <w:rPr>
+          <w:rStyle w:val="Hyperlink"/>
+        </w:rPr>
+        <w:t>daihongyi2024@gmail.com</w:t>
+      </w:r>
     </w:p>
     <w:p>
       <w:pPr>
@@ -799,7 +835,7 @@
         <w:rPr/>
         <w:t>（</w:t>
       </w:r>
-      <w:hyperlink r:id="rId4">
+      <w:hyperlink r:id="rId2">
         <w:r>
           <w:rPr>
             <w:rStyle w:val="Hyperlink"/>
@@ -807,12 +843,10 @@
           <w:t>https://github.com/ChaozhongLiu</w:t>
         </w:r>
       </w:hyperlink>
-      <w:hyperlink r:id="rId5">
-        <w:r>
-          <w:rPr/>
-          <w:t>）：在开发期间，他开发的桌宠一直陪着我。</w:t>
-        </w:r>
-      </w:hyperlink>
+      <w:r>
+        <w:rPr/>
+        <w:t>）：在开发期间，他开发的桌宠一直陪着我。</w:t>
+      </w:r>
     </w:p>
     <w:p>
       <w:pPr>
@@ -849,7 +883,7 @@
                     </pic:cNvPicPr>
                   </pic:nvPicPr>
                   <pic:blipFill>
-                    <a:blip r:embed="rId6"/>
+                    <a:blip r:embed="rId3"/>
                     <a:stretch>
                       <a:fillRect/>
                     </a:stretch>
@@ -974,6 +1008,7 @@
       <w:pgNumType w:fmt="decimal"/>
       <w:formProt w:val="false"/>
       <w:textDirection w:val="lrTb"/>
+      <w:docGrid w:type="default" w:linePitch="100" w:charSpace="0"/>
     </w:sectPr>
   </w:body>
 </w:document>
@@ -993,7 +1028,6 @@
     </w:rPrDefault>
     <w:pPrDefault>
       <w:pPr>
-        <w:widowControl/>
         <w:suppressAutoHyphens w:val="true"/>
       </w:pPr>
     </w:pPrDefault>
@@ -1003,7 +1037,10 @@
     <w:qFormat/>
     <w:pPr>
       <w:widowControl/>
+      <w:suppressAutoHyphens w:val="true"/>
       <w:bidi w:val="0"/>
+      <w:spacing w:before="0" w:after="0"/>
+      <w:jc w:val="start"/>
     </w:pPr>
     <w:rPr>
       <w:rFonts w:ascii="Liberation Serif" w:hAnsi="Liberation Serif" w:eastAsia="新宋体" w:cs="Lucida Sans"/>

</xml_diff>